<commit_message>
Fixed requirements for ubuntu
</commit_message>
<xml_diff>
--- a/ZipSigner.docx
+++ b/ZipSigner.docx
@@ -3821,7 +3821,31 @@
         <w:rPr>
           <w:rFonts w:asciiTheme="minorBidi" w:hAnsiTheme="minorBidi"/>
         </w:rPr>
-        <w:t>python server/main.py</w:t>
+        <w:t xml:space="preserve">python </w:t>
+      </w:r>
+      <w:r>
+        <w:rPr>
+          <w:rFonts w:asciiTheme="minorBidi" w:hAnsiTheme="minorBidi"/>
+        </w:rPr>
+        <w:t xml:space="preserve">-m </w:t>
+      </w:r>
+      <w:r>
+        <w:rPr>
+          <w:rFonts w:asciiTheme="minorBidi" w:hAnsiTheme="minorBidi"/>
+        </w:rPr>
+        <w:t>server</w:t>
+      </w:r>
+      <w:r>
+        <w:rPr>
+          <w:rFonts w:asciiTheme="minorBidi" w:hAnsiTheme="minorBidi"/>
+        </w:rPr>
+        <w:t>.</w:t>
+      </w:r>
+      <w:r>
+        <w:rPr>
+          <w:rFonts w:asciiTheme="minorBidi" w:hAnsiTheme="minorBidi"/>
+        </w:rPr>
+        <w:t>main</w:t>
       </w:r>
     </w:p>
     <w:p>
@@ -3881,6 +3905,117 @@
           <w:rtl/>
         </w:rPr>
         <w:t>, אז צריך כמובן להתקין.</w:t>
+      </w:r>
+    </w:p>
+    <w:p>
+      <w:pPr>
+        <w:pStyle w:val="ListParagraph"/>
+        <w:numPr>
+          <w:ilvl w:val="0"/>
+          <w:numId w:val="32"/>
+        </w:numPr>
+        <w:rPr>
+          <w:rFonts w:asciiTheme="minorBidi" w:hAnsiTheme="minorBidi"/>
+        </w:rPr>
+      </w:pPr>
+      <w:r>
+        <w:rPr>
+          <w:rFonts w:asciiTheme="minorBidi" w:hAnsiTheme="minorBidi" w:hint="cs"/>
+          <w:rtl/>
+        </w:rPr>
+        <w:t xml:space="preserve">צריך להתקין </w:t>
+      </w:r>
+      <w:r>
+        <w:rPr>
+          <w:rFonts w:asciiTheme="minorBidi" w:hAnsiTheme="minorBidi"/>
+        </w:rPr>
+        <w:t>tkinter</w:t>
+      </w:r>
+      <w:r>
+        <w:rPr>
+          <w:rFonts w:asciiTheme="minorBidi" w:hAnsiTheme="minorBidi" w:hint="cs"/>
+          <w:rtl/>
+        </w:rPr>
+        <w:t xml:space="preserve"> (ב-</w:t>
+      </w:r>
+      <w:r>
+        <w:rPr>
+          <w:rFonts w:asciiTheme="minorBidi" w:hAnsiTheme="minorBidi"/>
+        </w:rPr>
+        <w:t>Windows</w:t>
+      </w:r>
+      <w:r>
+        <w:rPr>
+          <w:rFonts w:asciiTheme="minorBidi" w:hAnsiTheme="minorBidi" w:hint="cs"/>
+          <w:rtl/>
+        </w:rPr>
+        <w:t xml:space="preserve"> מתקינים אותו עם ה-</w:t>
+      </w:r>
+      <w:r>
+        <w:rPr>
+          <w:rFonts w:asciiTheme="minorBidi" w:hAnsiTheme="minorBidi"/>
+        </w:rPr>
+        <w:t>installer</w:t>
+      </w:r>
+      <w:r>
+        <w:rPr>
+          <w:rFonts w:asciiTheme="minorBidi" w:hAnsiTheme="minorBidi" w:hint="cs"/>
+          <w:rtl/>
+        </w:rPr>
+        <w:t xml:space="preserve"> של </w:t>
+      </w:r>
+      <w:r>
+        <w:rPr>
+          <w:rFonts w:asciiTheme="minorBidi" w:hAnsiTheme="minorBidi"/>
+        </w:rPr>
+        <w:t>python</w:t>
+      </w:r>
+      <w:r>
+        <w:rPr>
+          <w:rFonts w:asciiTheme="minorBidi" w:hAnsiTheme="minorBidi" w:hint="cs"/>
+          <w:rtl/>
+        </w:rPr>
+        <w:t>,</w:t>
+      </w:r>
+      <w:r>
+        <w:rPr>
+          <w:rFonts w:asciiTheme="minorBidi" w:hAnsiTheme="minorBidi" w:hint="cs"/>
+          <w:rtl/>
+        </w:rPr>
+        <w:t xml:space="preserve"> ב-</w:t>
+      </w:r>
+      <w:r>
+        <w:rPr>
+          <w:rFonts w:asciiTheme="minorBidi" w:hAnsiTheme="minorBidi"/>
+        </w:rPr>
+        <w:t>linux</w:t>
+      </w:r>
+      <w:r>
+        <w:rPr>
+          <w:rFonts w:asciiTheme="minorBidi" w:hAnsiTheme="minorBidi" w:hint="cs"/>
+          <w:rtl/>
+        </w:rPr>
+        <w:t xml:space="preserve"> עם </w:t>
+      </w:r>
+      <w:r>
+        <w:rPr>
+          <w:rFonts w:asciiTheme="minorBidi" w:hAnsiTheme="minorBidi"/>
+        </w:rPr>
+        <w:t>apt</w:t>
+      </w:r>
+      <w:r>
+        <w:rPr>
+          <w:rFonts w:asciiTheme="minorBidi" w:hAnsiTheme="minorBidi" w:hint="cs"/>
+          <w:rtl/>
+        </w:rPr>
+        <w:t>)</w:t>
+      </w:r>
+      <w:r>
+        <w:rPr>
+          <w:rFonts w:asciiTheme="minorBidi" w:hAnsiTheme="minorBidi" w:hint="cs"/>
+          <w:rtl/>
+        </w:rPr>
+        <w:t>.</w:t>
       </w:r>
     </w:p>
     <w:p>
@@ -4131,7 +4266,19 @@
         <w:rPr>
           <w:rFonts w:asciiTheme="minorBidi" w:hAnsiTheme="minorBidi"/>
         </w:rPr>
-        <w:t xml:space="preserve">python </w:t>
+        <w:t>python</w:t>
+      </w:r>
+      <w:r>
+        <w:rPr>
+          <w:rFonts w:asciiTheme="minorBidi" w:hAnsiTheme="minorBidi"/>
+        </w:rPr>
+        <w:t xml:space="preserve"> -m</w:t>
+      </w:r>
+      <w:r>
+        <w:rPr>
+          <w:rFonts w:asciiTheme="minorBidi" w:hAnsiTheme="minorBidi"/>
+        </w:rPr>
+        <w:t xml:space="preserve"> </w:t>
       </w:r>
       <w:r>
         <w:rPr>
@@ -4143,19 +4290,13 @@
         <w:rPr>
           <w:rFonts w:asciiTheme="minorBidi" w:hAnsiTheme="minorBidi"/>
         </w:rPr>
-        <w:t>/</w:t>
+        <w:t>.</w:t>
       </w:r>
       <w:r>
         <w:rPr>
           <w:rFonts w:asciiTheme="minorBidi" w:hAnsiTheme="minorBidi"/>
         </w:rPr>
         <w:t>ZipSigner</w:t>
-      </w:r>
-      <w:r>
-        <w:rPr>
-          <w:rFonts w:asciiTheme="minorBidi" w:hAnsiTheme="minorBidi"/>
-        </w:rPr>
-        <w:t>.py</w:t>
       </w:r>
     </w:p>
     <w:p>
@@ -4292,14 +4433,6 @@
         </w:rPr>
         <w:t xml:space="preserve"> ניתן לבצע פעולה שונה בעזרת התכונה.</w:t>
       </w:r>
-    </w:p>
-    <w:p>
-      <w:pPr>
-        <w:rPr>
-          <w:rFonts w:asciiTheme="minorBidi" w:hAnsiTheme="minorBidi"/>
-          <w:rtl/>
-        </w:rPr>
-      </w:pPr>
     </w:p>
     <w:p>
       <w:pPr>
@@ -5785,7 +5918,7 @@
           <v:shape id="_x0000_i1027" type="#_x0000_t75" style="width:49.55pt;height:40.35pt" o:ole="">
             <v:imagedata r:id="rId14" o:title=""/>
           </v:shape>
-          <o:OLEObject Type="Embed" ProgID="Package" ShapeID="_x0000_i1027" DrawAspect="Content" ObjectID="_1687023636" r:id="rId15"/>
+          <o:OLEObject Type="Embed" ProgID="Package" ShapeID="_x0000_i1027" DrawAspect="Content" ObjectID="_1687034009" r:id="rId15"/>
         </w:object>
       </w:r>
     </w:p>
@@ -5804,7 +5937,7 @@
           <v:shape id="_x0000_i1031" type="#_x0000_t75" style="width:77.4pt;height:40.35pt" o:ole="">
             <v:imagedata r:id="rId16" o:title=""/>
           </v:shape>
-          <o:OLEObject Type="Embed" ProgID="Package" ShapeID="_x0000_i1031" DrawAspect="Content" ObjectID="_1687023637" r:id="rId17"/>
+          <o:OLEObject Type="Embed" ProgID="Package" ShapeID="_x0000_i1031" DrawAspect="Content" ObjectID="_1687034010" r:id="rId17"/>
         </w:object>
       </w:r>
     </w:p>

</xml_diff>